<commit_message>
changed the functionality of the nav-bar, also the background color of a few sections, and the text decorations and formatting in the about-the-comp section
</commit_message>
<xml_diff>
--- a/website-content.docx
+++ b/website-content.docx
@@ -1129,7 +1129,20 @@
                               <w:rPr>
                                 <w:color w:val="808080" w:themeColor="background1" w:themeShade="80"/>
                               </w:rPr>
-                              <w:t xml:space="preserve"> meaning a “hut traditionally used to store family assets as a safety net, customarily owned by the woman of the house”, World Impact Capital intends to similarly socio-economically empower women.</w:t>
+                              <w:t xml:space="preserve"> meaning a “hut traditionally used to store family assets as a safety net, customarily owned by the woman of the house”, World Impact Capital intends to similarly </w:t>
+                            </w:r>
+                            <w:r>
+                              <w:rPr>
+                                <w:b/>
+                                <w:color w:val="808080" w:themeColor="background1" w:themeShade="80"/>
+                              </w:rPr>
+                              <w:t>socio-economically empower women</w:t>
+                            </w:r>
+                            <w:r>
+                              <w:rPr>
+                                <w:color w:val="808080" w:themeColor="background1" w:themeShade="80"/>
+                              </w:rPr>
+                              <w:t>.</w:t>
                             </w:r>
                           </w:p>
                           <w:p>
@@ -1184,13 +1197,7 @@
                               <w:rPr>
                                 <w:color w:val="808080" w:themeColor="background1" w:themeShade="80"/>
                               </w:rPr>
-                              <w:t>”&gt;</w:t>
-                            </w:r>
-                            <w:r>
-                              <w:rPr>
-                                <w:color w:val="808080" w:themeColor="background1" w:themeShade="80"/>
-                              </w:rPr>
-                              <w:t>&lt;</w:t>
+                              <w:t>”&gt;&lt;</w:t>
                             </w:r>
                             <w:proofErr w:type="spellStart"/>
                             <w:r>
@@ -1218,19 +1225,7 @@
                               <w:rPr>
                                 <w:color w:val="808080" w:themeColor="background1" w:themeShade="80"/>
                               </w:rPr>
-                              <w:t>=”</w:t>
-                            </w:r>
-                            <w:r>
-                              <w:rPr>
-                                <w:color w:val="808080" w:themeColor="background1" w:themeShade="80"/>
-                              </w:rPr>
-                              <w:t>./resources/images/growth.png</w:t>
-                            </w:r>
-                            <w:r>
-                              <w:rPr>
-                                <w:color w:val="808080" w:themeColor="background1" w:themeShade="80"/>
-                              </w:rPr>
-                              <w:t>”&gt;&lt;</w:t>
+                              <w:t>=”./resources/images/growth.png”&gt;&lt;</w:t>
                             </w:r>
                             <w:proofErr w:type="spellStart"/>
                             <w:r>
@@ -1283,7 +1278,20 @@
                               <w:rPr>
                                 <w:color w:val="808080" w:themeColor="background1" w:themeShade="80"/>
                               </w:rPr>
-                              <w:t>World Impact Capital intends to launch its first impact investment fund offering an exciting opportunity for sophisticated investors to participate in the frontier market growth being experienced across the Southern African Development Community.</w:t>
+                              <w:t xml:space="preserve">World Impact Capital intends to launch its first impact investment fund offering an exciting opportunity for sophisticated investors to participate in the </w:t>
+                            </w:r>
+                            <w:r>
+                              <w:rPr>
+                                <w:b/>
+                                <w:color w:val="808080" w:themeColor="background1" w:themeShade="80"/>
+                              </w:rPr>
+                              <w:t>frontier market growth</w:t>
+                            </w:r>
+                            <w:r>
+                              <w:rPr>
+                                <w:color w:val="808080" w:themeColor="background1" w:themeShade="80"/>
+                              </w:rPr>
+                              <w:t xml:space="preserve"> being experienced across the Southern African Development Community.</w:t>
                             </w:r>
                             <w:r>
                               <w:rPr>
@@ -1295,7 +1303,47 @@
                               <w:rPr>
                                 <w:color w:val="808080" w:themeColor="background1" w:themeShade="80"/>
                               </w:rPr>
-                              <w:t>The Women Economic Opportunity Fund is an opportunity to take advantage of both the market-rate financial return, social impact and diversification benefits.</w:t>
+                              <w:t xml:space="preserve">The </w:t>
+                            </w:r>
+                            <w:r>
+                              <w:rPr>
+                                <w:b/>
+                                <w:color w:val="808080" w:themeColor="background1" w:themeShade="80"/>
+                              </w:rPr>
+                              <w:t>Women Economic Opportunity Fund is an opportunity to take advantage of the</w:t>
+                            </w:r>
+                            <w:r>
+                              <w:rPr>
+                                <w:color w:val="808080" w:themeColor="background1" w:themeShade="80"/>
+                              </w:rPr>
+                              <w:t xml:space="preserve"> </w:t>
+                            </w:r>
+                            <w:r>
+                              <w:rPr>
+                                <w:b/>
+                                <w:color w:val="808080" w:themeColor="background1" w:themeShade="80"/>
+                              </w:rPr>
+                              <w:t>market-rate financial return</w:t>
+                            </w:r>
+                            <w:r>
+                              <w:rPr>
+                                <w:b/>
+                                <w:color w:val="808080" w:themeColor="background1" w:themeShade="80"/>
+                              </w:rPr>
+                              <w:t>s</w:t>
+                            </w:r>
+                            <w:r>
+                              <w:rPr>
+                                <w:b/>
+                                <w:color w:val="808080" w:themeColor="background1" w:themeShade="80"/>
+                              </w:rPr>
+                              <w:t>, social impact and diversification benefits</w:t>
+                            </w:r>
+                            <w:r>
+                              <w:rPr>
+                                <w:color w:val="808080" w:themeColor="background1" w:themeShade="80"/>
+                              </w:rPr>
+                              <w:t>.</w:t>
                             </w:r>
                           </w:p>
                           <w:p>
@@ -1356,105 +1404,47 @@
                               <w:rPr>
                                 <w:color w:val="808080" w:themeColor="background1" w:themeShade="80"/>
                               </w:rPr>
+                              <w:t>”&gt; &lt;</w:t>
+                            </w:r>
+                            <w:proofErr w:type="spellStart"/>
+                            <w:r>
+                              <w:rPr>
+                                <w:color w:val="808080" w:themeColor="background1" w:themeShade="80"/>
+                              </w:rPr>
+                              <w:t>img</w:t>
+                            </w:r>
+                            <w:proofErr w:type="spellEnd"/>
+                            <w:r>
+                              <w:rPr>
+                                <w:color w:val="808080" w:themeColor="background1" w:themeShade="80"/>
+                              </w:rPr>
+                              <w:t xml:space="preserve"> </w:t>
+                            </w:r>
+                            <w:proofErr w:type="spellStart"/>
+                            <w:r>
+                              <w:rPr>
+                                <w:color w:val="808080" w:themeColor="background1" w:themeShade="80"/>
+                              </w:rPr>
+                              <w:t>src</w:t>
+                            </w:r>
+                            <w:proofErr w:type="spellEnd"/>
+                            <w:r>
+                              <w:rPr>
+                                <w:color w:val="808080" w:themeColor="background1" w:themeShade="80"/>
+                              </w:rPr>
+                              <w:t>=”</w:t>
+                            </w:r>
+                            <w:r>
+                              <w:rPr>
+                                <w:color w:val="808080" w:themeColor="background1" w:themeShade="80"/>
+                              </w:rPr>
+                              <w:t>./resources/images/customer.png</w:t>
+                            </w:r>
+                            <w:r>
+                              <w:rPr>
+                                <w:color w:val="808080" w:themeColor="background1" w:themeShade="80"/>
+                              </w:rPr>
                               <w:t xml:space="preserve">”&gt; </w:t>
-                            </w:r>
-                            <w:r>
-                              <w:rPr>
-                                <w:color w:val="808080" w:themeColor="background1" w:themeShade="80"/>
-                              </w:rPr>
-                              <w:t>&lt;</w:t>
-                            </w:r>
-                            <w:proofErr w:type="spellStart"/>
-                            <w:r>
-                              <w:rPr>
-                                <w:color w:val="808080" w:themeColor="background1" w:themeShade="80"/>
-                              </w:rPr>
-                              <w:t>img</w:t>
-                            </w:r>
-                            <w:proofErr w:type="spellEnd"/>
-                            <w:r>
-                              <w:rPr>
-                                <w:color w:val="808080" w:themeColor="background1" w:themeShade="80"/>
-                              </w:rPr>
-                              <w:t xml:space="preserve"> </w:t>
-                            </w:r>
-                            <w:proofErr w:type="spellStart"/>
-                            <w:r>
-                              <w:rPr>
-                                <w:color w:val="808080" w:themeColor="background1" w:themeShade="80"/>
-                              </w:rPr>
-                              <w:t>src</w:t>
-                            </w:r>
-                            <w:proofErr w:type="spellEnd"/>
-                            <w:r>
-                              <w:rPr>
-                                <w:color w:val="808080" w:themeColor="background1" w:themeShade="80"/>
-                              </w:rPr>
-                              <w:t>=”</w:t>
-                            </w:r>
-                            <w:r>
-                              <w:rPr>
-                                <w:color w:val="808080" w:themeColor="background1" w:themeShade="80"/>
-                              </w:rPr>
-                              <w:t>./resources/images/customer.png</w:t>
-                            </w:r>
-                            <w:r>
-                              <w:rPr>
-                                <w:color w:val="808080" w:themeColor="background1" w:themeShade="80"/>
-                              </w:rPr>
-                              <w:t>”&gt;</w:t>
-                            </w:r>
-                            <w:r>
-                              <w:rPr>
-                                <w:color w:val="808080" w:themeColor="background1" w:themeShade="80"/>
-                              </w:rPr>
-                              <w:t xml:space="preserve"> </w:t>
-                            </w:r>
-                            <w:r>
-                              <w:rPr>
-                                <w:color w:val="808080" w:themeColor="background1" w:themeShade="80"/>
-                              </w:rPr>
-                              <w:t>&lt;</w:t>
-                            </w:r>
-                            <w:proofErr w:type="spellStart"/>
-                            <w:r>
-                              <w:rPr>
-                                <w:color w:val="808080" w:themeColor="background1" w:themeShade="80"/>
-                              </w:rPr>
-                              <w:t>img</w:t>
-                            </w:r>
-                            <w:proofErr w:type="spellEnd"/>
-                            <w:r>
-                              <w:rPr>
-                                <w:color w:val="808080" w:themeColor="background1" w:themeShade="80"/>
-                              </w:rPr>
-                              <w:t xml:space="preserve"> </w:t>
-                            </w:r>
-                            <w:proofErr w:type="spellStart"/>
-                            <w:r>
-                              <w:rPr>
-                                <w:color w:val="808080" w:themeColor="background1" w:themeShade="80"/>
-                              </w:rPr>
-                              <w:t>src</w:t>
-                            </w:r>
-                            <w:proofErr w:type="spellEnd"/>
-                            <w:r>
-                              <w:rPr>
-                                <w:color w:val="808080" w:themeColor="background1" w:themeShade="80"/>
-                              </w:rPr>
-                              <w:t>=”</w:t>
-                            </w:r>
-                            <w:r>
-                              <w:rPr>
-                                <w:color w:val="808080" w:themeColor="background1" w:themeShade="80"/>
-                              </w:rPr>
-                              <w:t>./resources/images/security-box</w:t>
-                            </w:r>
-                            <w:r>
-                              <w:rPr>
-                                <w:color w:val="808080" w:themeColor="background1" w:themeShade="80"/>
-                              </w:rPr>
-                              <w:t>”&gt;</w:t>
                             </w:r>
                           </w:p>
                           <w:p>
@@ -1479,7 +1469,46 @@
                               <w:rPr>
                                 <w:color w:val="808080" w:themeColor="background1" w:themeShade="80"/>
                               </w:rPr>
-                              <w:t xml:space="preserve"> with earning competitive returns, investments will be designed to generate employment, help raise living standards and improve financial security for local families and communities.</w:t>
+                              <w:t xml:space="preserve"> with earning competitive returns, investments will be designed to </w:t>
+                            </w:r>
+                            <w:r>
+                              <w:rPr>
+                                <w:b/>
+                                <w:color w:val="808080" w:themeColor="background1" w:themeShade="80"/>
+                              </w:rPr>
+                              <w:t>generate employment</w:t>
+                            </w:r>
+                            <w:r>
+                              <w:rPr>
+                                <w:color w:val="808080" w:themeColor="background1" w:themeShade="80"/>
+                              </w:rPr>
+                              <w:t xml:space="preserve">, help </w:t>
+                            </w:r>
+                            <w:r>
+                              <w:rPr>
+                                <w:b/>
+                                <w:color w:val="808080" w:themeColor="background1" w:themeShade="80"/>
+                              </w:rPr>
+                              <w:t>raise living standards</w:t>
+                            </w:r>
+                            <w:r>
+                              <w:rPr>
+                                <w:color w:val="808080" w:themeColor="background1" w:themeShade="80"/>
+                              </w:rPr>
+                              <w:t xml:space="preserve"> and </w:t>
+                            </w:r>
+                            <w:r>
+                              <w:rPr>
+                                <w:b/>
+                                <w:color w:val="808080" w:themeColor="background1" w:themeShade="80"/>
+                              </w:rPr>
+                              <w:t>improve financial security</w:t>
+                            </w:r>
+                            <w:r>
+                              <w:rPr>
+                                <w:color w:val="808080" w:themeColor="background1" w:themeShade="80"/>
+                              </w:rPr>
+                              <w:t xml:space="preserve"> for local families and communities.</w:t>
                             </w:r>
                           </w:p>
                         </w:txbxContent>
@@ -1603,7 +1632,20 @@
                         <w:rPr>
                           <w:color w:val="808080" w:themeColor="background1" w:themeShade="80"/>
                         </w:rPr>
-                        <w:t xml:space="preserve"> meaning a “hut traditionally used to store family assets as a safety net, customarily owned by the woman of the house”, World Impact Capital intends to similarly socio-economically empower women.</w:t>
+                        <w:t xml:space="preserve"> meaning a “hut traditionally used to store family assets as a safety net, customarily owned by the woman of the house”, World Impact Capital intends to similarly </w:t>
+                      </w:r>
+                      <w:r>
+                        <w:rPr>
+                          <w:b/>
+                          <w:color w:val="808080" w:themeColor="background1" w:themeShade="80"/>
+                        </w:rPr>
+                        <w:t>socio-economically empower women</w:t>
+                      </w:r>
+                      <w:r>
+                        <w:rPr>
+                          <w:color w:val="808080" w:themeColor="background1" w:themeShade="80"/>
+                        </w:rPr>
+                        <w:t>.</w:t>
                       </w:r>
                     </w:p>
                     <w:p>
@@ -1658,13 +1700,7 @@
                         <w:rPr>
                           <w:color w:val="808080" w:themeColor="background1" w:themeShade="80"/>
                         </w:rPr>
-                        <w:t>”&gt;</w:t>
-                      </w:r>
-                      <w:r>
-                        <w:rPr>
-                          <w:color w:val="808080" w:themeColor="background1" w:themeShade="80"/>
-                        </w:rPr>
-                        <w:t>&lt;</w:t>
+                        <w:t>”&gt;&lt;</w:t>
                       </w:r>
                       <w:proofErr w:type="spellStart"/>
                       <w:r>
@@ -1692,19 +1728,7 @@
                         <w:rPr>
                           <w:color w:val="808080" w:themeColor="background1" w:themeShade="80"/>
                         </w:rPr>
-                        <w:t>=”</w:t>
-                      </w:r>
-                      <w:r>
-                        <w:rPr>
-                          <w:color w:val="808080" w:themeColor="background1" w:themeShade="80"/>
-                        </w:rPr>
-                        <w:t>./resources/images/growth.png</w:t>
-                      </w:r>
-                      <w:r>
-                        <w:rPr>
-                          <w:color w:val="808080" w:themeColor="background1" w:themeShade="80"/>
-                        </w:rPr>
-                        <w:t>”&gt;&lt;</w:t>
+                        <w:t>=”./resources/images/growth.png”&gt;&lt;</w:t>
                       </w:r>
                       <w:proofErr w:type="spellStart"/>
                       <w:r>
@@ -1757,7 +1781,20 @@
                         <w:rPr>
                           <w:color w:val="808080" w:themeColor="background1" w:themeShade="80"/>
                         </w:rPr>
-                        <w:t>World Impact Capital intends to launch its first impact investment fund offering an exciting opportunity for sophisticated investors to participate in the frontier market growth being experienced across the Southern African Development Community.</w:t>
+                        <w:t xml:space="preserve">World Impact Capital intends to launch its first impact investment fund offering an exciting opportunity for sophisticated investors to participate in the </w:t>
+                      </w:r>
+                      <w:r>
+                        <w:rPr>
+                          <w:b/>
+                          <w:color w:val="808080" w:themeColor="background1" w:themeShade="80"/>
+                        </w:rPr>
+                        <w:t>frontier market growth</w:t>
+                      </w:r>
+                      <w:r>
+                        <w:rPr>
+                          <w:color w:val="808080" w:themeColor="background1" w:themeShade="80"/>
+                        </w:rPr>
+                        <w:t xml:space="preserve"> being experienced across the Southern African Development Community.</w:t>
                       </w:r>
                       <w:r>
                         <w:rPr>
@@ -1769,7 +1806,47 @@
                         <w:rPr>
                           <w:color w:val="808080" w:themeColor="background1" w:themeShade="80"/>
                         </w:rPr>
-                        <w:t>The Women Economic Opportunity Fund is an opportunity to take advantage of both the market-rate financial return, social impact and diversification benefits.</w:t>
+                        <w:t xml:space="preserve">The </w:t>
+                      </w:r>
+                      <w:r>
+                        <w:rPr>
+                          <w:b/>
+                          <w:color w:val="808080" w:themeColor="background1" w:themeShade="80"/>
+                        </w:rPr>
+                        <w:t>Women Economic Opportunity Fund is an opportunity to take advantage of the</w:t>
+                      </w:r>
+                      <w:r>
+                        <w:rPr>
+                          <w:color w:val="808080" w:themeColor="background1" w:themeShade="80"/>
+                        </w:rPr>
+                        <w:t xml:space="preserve"> </w:t>
+                      </w:r>
+                      <w:r>
+                        <w:rPr>
+                          <w:b/>
+                          <w:color w:val="808080" w:themeColor="background1" w:themeShade="80"/>
+                        </w:rPr>
+                        <w:t>market-rate financial return</w:t>
+                      </w:r>
+                      <w:r>
+                        <w:rPr>
+                          <w:b/>
+                          <w:color w:val="808080" w:themeColor="background1" w:themeShade="80"/>
+                        </w:rPr>
+                        <w:t>s</w:t>
+                      </w:r>
+                      <w:r>
+                        <w:rPr>
+                          <w:b/>
+                          <w:color w:val="808080" w:themeColor="background1" w:themeShade="80"/>
+                        </w:rPr>
+                        <w:t>, social impact and diversification benefits</w:t>
+                      </w:r>
+                      <w:r>
+                        <w:rPr>
+                          <w:color w:val="808080" w:themeColor="background1" w:themeShade="80"/>
+                        </w:rPr>
+                        <w:t>.</w:t>
                       </w:r>
                     </w:p>
                     <w:p>
@@ -1830,105 +1907,47 @@
                         <w:rPr>
                           <w:color w:val="808080" w:themeColor="background1" w:themeShade="80"/>
                         </w:rPr>
+                        <w:t>”&gt; &lt;</w:t>
+                      </w:r>
+                      <w:proofErr w:type="spellStart"/>
+                      <w:r>
+                        <w:rPr>
+                          <w:color w:val="808080" w:themeColor="background1" w:themeShade="80"/>
+                        </w:rPr>
+                        <w:t>img</w:t>
+                      </w:r>
+                      <w:proofErr w:type="spellEnd"/>
+                      <w:r>
+                        <w:rPr>
+                          <w:color w:val="808080" w:themeColor="background1" w:themeShade="80"/>
+                        </w:rPr>
+                        <w:t xml:space="preserve"> </w:t>
+                      </w:r>
+                      <w:proofErr w:type="spellStart"/>
+                      <w:r>
+                        <w:rPr>
+                          <w:color w:val="808080" w:themeColor="background1" w:themeShade="80"/>
+                        </w:rPr>
+                        <w:t>src</w:t>
+                      </w:r>
+                      <w:proofErr w:type="spellEnd"/>
+                      <w:r>
+                        <w:rPr>
+                          <w:color w:val="808080" w:themeColor="background1" w:themeShade="80"/>
+                        </w:rPr>
+                        <w:t>=”</w:t>
+                      </w:r>
+                      <w:r>
+                        <w:rPr>
+                          <w:color w:val="808080" w:themeColor="background1" w:themeShade="80"/>
+                        </w:rPr>
+                        <w:t>./resources/images/customer.png</w:t>
+                      </w:r>
+                      <w:r>
+                        <w:rPr>
+                          <w:color w:val="808080" w:themeColor="background1" w:themeShade="80"/>
+                        </w:rPr>
                         <w:t xml:space="preserve">”&gt; </w:t>
-                      </w:r>
-                      <w:r>
-                        <w:rPr>
-                          <w:color w:val="808080" w:themeColor="background1" w:themeShade="80"/>
-                        </w:rPr>
-                        <w:t>&lt;</w:t>
-                      </w:r>
-                      <w:proofErr w:type="spellStart"/>
-                      <w:r>
-                        <w:rPr>
-                          <w:color w:val="808080" w:themeColor="background1" w:themeShade="80"/>
-                        </w:rPr>
-                        <w:t>img</w:t>
-                      </w:r>
-                      <w:proofErr w:type="spellEnd"/>
-                      <w:r>
-                        <w:rPr>
-                          <w:color w:val="808080" w:themeColor="background1" w:themeShade="80"/>
-                        </w:rPr>
-                        <w:t xml:space="preserve"> </w:t>
-                      </w:r>
-                      <w:proofErr w:type="spellStart"/>
-                      <w:r>
-                        <w:rPr>
-                          <w:color w:val="808080" w:themeColor="background1" w:themeShade="80"/>
-                        </w:rPr>
-                        <w:t>src</w:t>
-                      </w:r>
-                      <w:proofErr w:type="spellEnd"/>
-                      <w:r>
-                        <w:rPr>
-                          <w:color w:val="808080" w:themeColor="background1" w:themeShade="80"/>
-                        </w:rPr>
-                        <w:t>=”</w:t>
-                      </w:r>
-                      <w:r>
-                        <w:rPr>
-                          <w:color w:val="808080" w:themeColor="background1" w:themeShade="80"/>
-                        </w:rPr>
-                        <w:t>./resources/images/customer.png</w:t>
-                      </w:r>
-                      <w:r>
-                        <w:rPr>
-                          <w:color w:val="808080" w:themeColor="background1" w:themeShade="80"/>
-                        </w:rPr>
-                        <w:t>”&gt;</w:t>
-                      </w:r>
-                      <w:r>
-                        <w:rPr>
-                          <w:color w:val="808080" w:themeColor="background1" w:themeShade="80"/>
-                        </w:rPr>
-                        <w:t xml:space="preserve"> </w:t>
-                      </w:r>
-                      <w:r>
-                        <w:rPr>
-                          <w:color w:val="808080" w:themeColor="background1" w:themeShade="80"/>
-                        </w:rPr>
-                        <w:t>&lt;</w:t>
-                      </w:r>
-                      <w:proofErr w:type="spellStart"/>
-                      <w:r>
-                        <w:rPr>
-                          <w:color w:val="808080" w:themeColor="background1" w:themeShade="80"/>
-                        </w:rPr>
-                        <w:t>img</w:t>
-                      </w:r>
-                      <w:proofErr w:type="spellEnd"/>
-                      <w:r>
-                        <w:rPr>
-                          <w:color w:val="808080" w:themeColor="background1" w:themeShade="80"/>
-                        </w:rPr>
-                        <w:t xml:space="preserve"> </w:t>
-                      </w:r>
-                      <w:proofErr w:type="spellStart"/>
-                      <w:r>
-                        <w:rPr>
-                          <w:color w:val="808080" w:themeColor="background1" w:themeShade="80"/>
-                        </w:rPr>
-                        <w:t>src</w:t>
-                      </w:r>
-                      <w:proofErr w:type="spellEnd"/>
-                      <w:r>
-                        <w:rPr>
-                          <w:color w:val="808080" w:themeColor="background1" w:themeShade="80"/>
-                        </w:rPr>
-                        <w:t>=”</w:t>
-                      </w:r>
-                      <w:r>
-                        <w:rPr>
-                          <w:color w:val="808080" w:themeColor="background1" w:themeShade="80"/>
-                        </w:rPr>
-                        <w:t>./resources/images/security-box</w:t>
-                      </w:r>
-                      <w:r>
-                        <w:rPr>
-                          <w:color w:val="808080" w:themeColor="background1" w:themeShade="80"/>
-                        </w:rPr>
-                        <w:t>”&gt;</w:t>
                       </w:r>
                     </w:p>
                     <w:p>
@@ -1953,7 +1972,46 @@
                         <w:rPr>
                           <w:color w:val="808080" w:themeColor="background1" w:themeShade="80"/>
                         </w:rPr>
-                        <w:t xml:space="preserve"> with earning competitive returns, investments will be designed to generate employment, help raise living standards and improve financial security for local families and communities.</w:t>
+                        <w:t xml:space="preserve"> with earning competitive returns, investments will be designed to </w:t>
+                      </w:r>
+                      <w:r>
+                        <w:rPr>
+                          <w:b/>
+                          <w:color w:val="808080" w:themeColor="background1" w:themeShade="80"/>
+                        </w:rPr>
+                        <w:t>generate employment</w:t>
+                      </w:r>
+                      <w:r>
+                        <w:rPr>
+                          <w:color w:val="808080" w:themeColor="background1" w:themeShade="80"/>
+                        </w:rPr>
+                        <w:t xml:space="preserve">, help </w:t>
+                      </w:r>
+                      <w:r>
+                        <w:rPr>
+                          <w:b/>
+                          <w:color w:val="808080" w:themeColor="background1" w:themeShade="80"/>
+                        </w:rPr>
+                        <w:t>raise living standards</w:t>
+                      </w:r>
+                      <w:r>
+                        <w:rPr>
+                          <w:color w:val="808080" w:themeColor="background1" w:themeShade="80"/>
+                        </w:rPr>
+                        <w:t xml:space="preserve"> and </w:t>
+                      </w:r>
+                      <w:r>
+                        <w:rPr>
+                          <w:b/>
+                          <w:color w:val="808080" w:themeColor="background1" w:themeShade="80"/>
+                        </w:rPr>
+                        <w:t>improve financial security</w:t>
+                      </w:r>
+                      <w:r>
+                        <w:rPr>
+                          <w:color w:val="808080" w:themeColor="background1" w:themeShade="80"/>
+                        </w:rPr>
+                        <w:t xml:space="preserve"> for local families and communities.</w:t>
                       </w:r>
                     </w:p>
                   </w:txbxContent>
@@ -1969,8 +2027,31 @@
       </w:r>
     </w:p>
     <w:p>
+      <w:r>
+        <w:t>The alternative retains the long exposition style, starting with the Fund’s inspiration, followed by the investment thesis and impact theory. To breakup the long exposition this time icons were used that correspond to the major points (i.e. the focus on women, frontier market growth and competitive returns).</w:t>
+      </w:r>
+      <w:r>
+        <w:t xml:space="preserve"> In the text similar to sites such as </w:t>
+      </w:r>
+      <w:proofErr w:type="spellStart"/>
+      <w:r>
+        <w:t>Innovest</w:t>
+      </w:r>
+      <w:proofErr w:type="spellEnd"/>
+      <w:r>
+        <w:t xml:space="preserve"> Advisory there was emphasis placed on the key words</w:t>
+      </w:r>
+      <w:r>
+        <w:t xml:space="preserve"> or phrases (i.e. “socio-economically empower women”, “frontier market growth” and “improve financial security”</w:t>
+      </w:r>
       <w:bookmarkStart w:id="8" w:name="_GoBack"/>
       <w:bookmarkEnd w:id="8"/>
+      <w:r>
+        <w:t>)</w:t>
+      </w:r>
+      <w:r>
+        <w:t>.</w:t>
+      </w:r>
     </w:p>
     <w:p/>
     <w:p>
@@ -5194,7 +5275,7 @@
 </file>
 
 <file path=customXml/itemProps1.xml><?xml version="1.0" encoding="utf-8"?>
-<ds:datastoreItem xmlns:ds="http://schemas.openxmlformats.org/officeDocument/2006/customXml" ds:itemID="{AF134E5A-263B-4922-9E96-F0C6BE1799A9}">
+<ds:datastoreItem xmlns:ds="http://schemas.openxmlformats.org/officeDocument/2006/customXml" ds:itemID="{C9A69F6F-0DA1-46E6-841A-04B5B700BCF2}">
   <ds:schemaRefs>
     <ds:schemaRef ds:uri="http://schemas.openxmlformats.org/officeDocument/2006/bibliography"/>
   </ds:schemaRefs>

</xml_diff>